<commit_message>
Assignment #2. Add supported CUDA versions to TensorFlow installation guide.
</commit_message>
<xml_diff>
--- a/Assignment2/Установка_Tensorflow_и_его_окружения.docx
+++ b/Assignment2/Установка_Tensorflow_и_его_окружения.docx
@@ -15,21 +15,12 @@
         </w:rPr>
         <w:t xml:space="preserve">Установка </w:t>
       </w:r>
-      <w:proofErr w:type="spellStart"/>
       <w:r>
         <w:rPr>
           <w:b/>
           <w:lang w:val="en-US"/>
         </w:rPr>
-        <w:t>Tensorflow</w:t>
-      </w:r>
-      <w:proofErr w:type="spellEnd"/>
-      <w:r>
-        <w:rPr>
-          <w:b/>
-          <w:lang w:val="en-US"/>
-        </w:rPr>
-        <w:t xml:space="preserve"> </w:t>
+        <w:t xml:space="preserve">Tensorflow </w:t>
       </w:r>
       <w:r>
         <w:rPr>
@@ -65,19 +56,9 @@
       <w:r>
         <w:t xml:space="preserve"> (</w:t>
       </w:r>
-      <w:proofErr w:type="spellStart"/>
-      <w:r>
-        <w:t>Python</w:t>
-      </w:r>
-      <w:proofErr w:type="spellEnd"/>
-      <w:r>
-        <w:t xml:space="preserve"> 3.6 </w:t>
-      </w:r>
-      <w:proofErr w:type="spellStart"/>
-      <w:r>
-        <w:t>version</w:t>
-      </w:r>
-      <w:proofErr w:type="spellEnd"/>
+      <w:r>
+        <w:t>Python 3.6 version</w:t>
+      </w:r>
       <w:r>
         <w:t xml:space="preserve"> </w:t>
       </w:r>
@@ -111,15 +92,7 @@
         <w:t>Добавьте в переменную PATH пути до исполняе</w:t>
       </w:r>
       <w:r>
-        <w:t xml:space="preserve">мых файлов </w:t>
-      </w:r>
-      <w:proofErr w:type="spellStart"/>
-      <w:r>
-        <w:t>Anaconda</w:t>
-      </w:r>
-      <w:proofErr w:type="spellEnd"/>
-      <w:r>
-        <w:t xml:space="preserve"> (…\Anaconda3</w:t>
+        <w:t>мых файлов Anaconda (…\Anaconda3</w:t>
       </w:r>
       <w:r>
         <w:t>\;…\Anaconda</w:t>
@@ -128,15 +101,7 @@
         <w:t>3</w:t>
       </w:r>
       <w:r>
-        <w:t>\</w:t>
-      </w:r>
-      <w:proofErr w:type="spellStart"/>
-      <w:r>
-        <w:t>Scripts</w:t>
-      </w:r>
-      <w:proofErr w:type="spellEnd"/>
-      <w:r>
-        <w:t>\)</w:t>
+        <w:t>\Scripts\)</w:t>
       </w:r>
       <w:r>
         <w:t xml:space="preserve">. </w:t>
@@ -201,14 +166,12 @@
         </w:rPr>
         <w:t xml:space="preserve"> </w:t>
       </w:r>
-      <w:proofErr w:type="spellStart"/>
       <w:r>
         <w:rPr>
           <w:lang w:val="en-US"/>
         </w:rPr>
         <w:t>OpenCV</w:t>
       </w:r>
-      <w:proofErr w:type="spellEnd"/>
       <w:r>
         <w:rPr>
           <w:lang w:val="en-US"/>
@@ -220,23 +183,7 @@
           <w:i/>
           <w:lang w:val="en-US"/>
         </w:rPr>
-        <w:t xml:space="preserve">pip install </w:t>
-      </w:r>
-      <w:proofErr w:type="spellStart"/>
-      <w:r>
-        <w:rPr>
-          <w:i/>
-          <w:lang w:val="en-US"/>
-        </w:rPr>
-        <w:t>opencv</w:t>
-      </w:r>
-      <w:proofErr w:type="spellEnd"/>
-      <w:r>
-        <w:rPr>
-          <w:i/>
-          <w:lang w:val="en-US"/>
-        </w:rPr>
-        <w:t>-python</w:t>
+        <w:t>pip install opencv-python</w:t>
       </w:r>
     </w:p>
     <w:p>
@@ -248,7 +195,6 @@
         </w:numPr>
         <w:rPr>
           <w:i/>
-          <w:lang w:val="en-US"/>
         </w:rPr>
       </w:pPr>
       <w:r>
@@ -258,94 +204,231 @@
         <w:rPr>
           <w:lang w:val="en-US"/>
         </w:rPr>
-        <w:t xml:space="preserve"> </w:t>
-      </w:r>
-      <w:proofErr w:type="spellStart"/>
-      <w:r>
-        <w:rPr>
-          <w:lang w:val="en-US"/>
-        </w:rPr>
-        <w:t>Tensorflow</w:t>
+        <w:t xml:space="preserve"> Tensorflow</w:t>
+      </w:r>
+      <w:r>
+        <w:rPr>
+          <w:lang w:val="en-US"/>
+        </w:rPr>
+        <w:br/>
+      </w:r>
+      <w:r>
+        <w:t>если</w:t>
+      </w:r>
+      <w:r>
+        <w:rPr>
+          <w:lang w:val="en-US"/>
+        </w:rPr>
+        <w:t xml:space="preserve"> </w:t>
+      </w:r>
+      <w:r>
+        <w:t>нет</w:t>
+      </w:r>
+      <w:r>
+        <w:rPr>
+          <w:lang w:val="en-US"/>
+        </w:rPr>
+        <w:t xml:space="preserve"> </w:t>
+      </w:r>
+      <w:r>
+        <w:t>видеокарты</w:t>
+      </w:r>
+      <w:r>
+        <w:rPr>
+          <w:lang w:val="en-US"/>
+        </w:rPr>
+        <w:t xml:space="preserve"> </w:t>
+      </w:r>
+      <w:r>
+        <w:t>устанавливайте</w:t>
+      </w:r>
+      <w:r>
+        <w:rPr>
+          <w:lang w:val="en-US"/>
+        </w:rPr>
+        <w:t xml:space="preserve"> CPU only </w:t>
+      </w:r>
+      <w:r>
+        <w:t>версию</w:t>
+      </w:r>
+      <w:r>
+        <w:rPr>
+          <w:lang w:val="en-US"/>
+        </w:rPr>
+        <w:br/>
+      </w:r>
+      <w:r>
+        <w:rPr>
+          <w:i/>
+          <w:lang w:val="en-US"/>
+        </w:rPr>
+        <w:t>pip install tensorflow</w:t>
+      </w:r>
+      <w:r>
+        <w:rPr>
+          <w:i/>
+          <w:lang w:val="en-US"/>
+        </w:rPr>
+        <w:br/>
+      </w:r>
+      <w:r>
+        <w:t>если</w:t>
+      </w:r>
+      <w:r>
+        <w:rPr>
+          <w:lang w:val="en-US"/>
+        </w:rPr>
+        <w:t xml:space="preserve"> </w:t>
+      </w:r>
+      <w:r>
+        <w:t>есть</w:t>
+      </w:r>
+      <w:r>
+        <w:rPr>
+          <w:lang w:val="en-US"/>
+        </w:rPr>
+        <w:t xml:space="preserve"> </w:t>
+      </w:r>
+      <w:r>
+        <w:t>видеокарта</w:t>
+      </w:r>
+      <w:r>
+        <w:rPr>
+          <w:lang w:val="en-US"/>
+        </w:rPr>
+        <w:t xml:space="preserve">, </w:t>
+      </w:r>
+      <w:r>
+        <w:t>устанавливайте</w:t>
       </w:r>
       <w:bookmarkStart w:id="0" w:name="_GoBack"/>
       <w:bookmarkEnd w:id="0"/>
-      <w:proofErr w:type="spellEnd"/>
-      <w:r>
-        <w:rPr>
-          <w:lang w:val="en-US"/>
-        </w:rPr>
+      <w:r>
+        <w:rPr>
+          <w:lang w:val="en-US"/>
+        </w:rPr>
+        <w:t xml:space="preserve"> GPU </w:t>
+      </w:r>
+      <w:r>
+        <w:t>версию</w:t>
+      </w:r>
+      <w:r>
+        <w:rPr>
+          <w:lang w:val="en-US"/>
+        </w:rPr>
+        <w:t xml:space="preserve">. </w:t>
+      </w:r>
+      <w:r>
+        <w:t>Текущая</w:t>
+      </w:r>
+      <w:r>
+        <w:t xml:space="preserve"> </w:t>
+      </w:r>
+      <w:r>
+        <w:t>версия</w:t>
+      </w:r>
+      <w:r>
+        <w:t xml:space="preserve"> </w:t>
+      </w:r>
+      <w:r>
+        <w:rPr>
+          <w:lang w:val="en-US"/>
+        </w:rPr>
+        <w:t>TensorFlow</w:t>
+      </w:r>
+      <w:r>
+        <w:t xml:space="preserve"> </w:t>
+      </w:r>
+      <w:r>
+        <w:t>не</w:t>
+      </w:r>
+      <w:r>
+        <w:t xml:space="preserve"> </w:t>
+      </w:r>
+      <w:r>
+        <w:t>поддерживает</w:t>
+      </w:r>
+      <w:r>
+        <w:t xml:space="preserve"> </w:t>
+      </w:r>
+      <w:r>
+        <w:t>версии</w:t>
+      </w:r>
+      <w:r>
+        <w:t xml:space="preserve"> </w:t>
+      </w:r>
+      <w:r>
+        <w:rPr>
+          <w:lang w:val="en-US"/>
+        </w:rPr>
+        <w:t>CUDA</w:t>
+      </w:r>
+      <w:r>
+        <w:t xml:space="preserve"> 9.0 </w:t>
+      </w:r>
+      <w:r>
+        <w:t>и</w:t>
+      </w:r>
+      <w:r>
+        <w:t xml:space="preserve"> </w:t>
+      </w:r>
+      <w:r>
+        <w:rPr>
+          <w:lang w:val="en-US"/>
+        </w:rPr>
+        <w:t>cuDNN</w:t>
+      </w:r>
+      <w:r>
+        <w:t xml:space="preserve"> 7.0 </w:t>
+      </w:r>
+      <w:r>
+        <w:t xml:space="preserve">и выше. Используйте </w:t>
+      </w:r>
+      <w:r>
+        <w:rPr>
+          <w:lang w:val="en-US"/>
+        </w:rPr>
+        <w:t>CUDA</w:t>
+      </w:r>
+      <w:r>
+        <w:t xml:space="preserve"> 8</w:t>
+      </w:r>
+      <w:r>
+        <w:t>.0</w:t>
+      </w:r>
+      <w:r>
+        <w:t xml:space="preserve"> </w:t>
+      </w:r>
+      <w:r>
+        <w:t xml:space="preserve">и </w:t>
+      </w:r>
+      <w:r>
+        <w:rPr>
+          <w:lang w:val="en-US"/>
+        </w:rPr>
+        <w:t>cuDNN</w:t>
+      </w:r>
+      <w:r>
+        <w:t xml:space="preserve"> </w:t>
+      </w:r>
+      <w:r>
+        <w:t xml:space="preserve">6.0 или 6.1 (официальная инструкция по установке </w:t>
+      </w:r>
+      <w:hyperlink r:id="rId6" w:history="1">
+        <w:r>
+          <w:rPr>
+            <w:rStyle w:val="a4"/>
+          </w:rPr>
+          <w:t>https://www.tensorflow.org/install/install_windows</w:t>
+        </w:r>
+      </w:hyperlink>
+      <w:r>
+        <w:t>)</w:t>
+      </w:r>
+      <w:r>
         <w:br/>
       </w:r>
       <w:r>
-        <w:t>если</w:t>
-      </w:r>
-      <w:r>
-        <w:rPr>
-          <w:lang w:val="en-US"/>
-        </w:rPr>
-        <w:t xml:space="preserve"> </w:t>
-      </w:r>
-      <w:r>
-        <w:t>нет</w:t>
-      </w:r>
-      <w:r>
-        <w:rPr>
-          <w:lang w:val="en-US"/>
-        </w:rPr>
-        <w:t xml:space="preserve"> </w:t>
-      </w:r>
-      <w:r>
-        <w:t>видеокарты</w:t>
-      </w:r>
-      <w:r>
-        <w:rPr>
-          <w:lang w:val="en-US"/>
-        </w:rPr>
-        <w:t xml:space="preserve"> </w:t>
-      </w:r>
-      <w:r>
-        <w:t>устанавливайте</w:t>
-      </w:r>
-      <w:r>
-        <w:rPr>
-          <w:lang w:val="en-US"/>
-        </w:rPr>
-        <w:t xml:space="preserve"> </w:t>
-      </w:r>
-      <w:r>
-        <w:rPr>
-          <w:lang w:val="en-US"/>
-        </w:rPr>
-        <w:t>CPU</w:t>
-      </w:r>
-      <w:r>
-        <w:rPr>
-          <w:lang w:val="en-US"/>
-        </w:rPr>
-        <w:t xml:space="preserve"> </w:t>
-      </w:r>
-      <w:r>
-        <w:rPr>
-          <w:lang w:val="en-US"/>
-        </w:rPr>
-        <w:t>only</w:t>
-      </w:r>
-      <w:r>
-        <w:rPr>
-          <w:lang w:val="en-US"/>
-        </w:rPr>
-        <w:t xml:space="preserve"> </w:t>
-      </w:r>
-      <w:r>
-        <w:t>версию</w:t>
-      </w:r>
-      <w:r>
-        <w:rPr>
-          <w:lang w:val="en-US"/>
-        </w:rPr>
-        <w:br/>
-      </w:r>
-      <w:r>
         <w:rPr>
           <w:i/>
           <w:lang w:val="en-US"/>
@@ -355,7 +438,6 @@
       <w:r>
         <w:rPr>
           <w:i/>
-          <w:lang w:val="en-US"/>
         </w:rPr>
         <w:t xml:space="preserve"> </w:t>
       </w:r>
@@ -369,11 +451,9 @@
       <w:r>
         <w:rPr>
           <w:i/>
-          <w:lang w:val="en-US"/>
-        </w:rPr>
-        <w:t xml:space="preserve"> </w:t>
-      </w:r>
-      <w:proofErr w:type="spellStart"/>
+        </w:rPr>
+        <w:t xml:space="preserve"> </w:t>
+      </w:r>
       <w:r>
         <w:rPr>
           <w:i/>
@@ -381,87 +461,19 @@
         </w:rPr>
         <w:t>tensorflow</w:t>
       </w:r>
-      <w:proofErr w:type="spellEnd"/>
       <w:r>
         <w:rPr>
           <w:i/>
-          <w:lang w:val="en-US"/>
-        </w:rPr>
-        <w:br/>
-      </w:r>
-      <w:r>
-        <w:t>если</w:t>
-      </w:r>
-      <w:r>
-        <w:rPr>
-          <w:lang w:val="en-US"/>
-        </w:rPr>
-        <w:t xml:space="preserve"> </w:t>
-      </w:r>
-      <w:r>
-        <w:t>есть</w:t>
-      </w:r>
-      <w:r>
-        <w:rPr>
-          <w:lang w:val="en-US"/>
-        </w:rPr>
-        <w:t xml:space="preserve"> </w:t>
-      </w:r>
-      <w:r>
-        <w:t>видеокарта</w:t>
-      </w:r>
-      <w:r>
-        <w:rPr>
-          <w:lang w:val="en-US"/>
-        </w:rPr>
-        <w:t xml:space="preserve">, </w:t>
-      </w:r>
-      <w:r>
-        <w:t>ставьте</w:t>
-      </w:r>
-      <w:r>
-        <w:rPr>
-          <w:lang w:val="en-US"/>
-        </w:rPr>
-        <w:t xml:space="preserve"> </w:t>
-      </w:r>
-      <w:r>
-        <w:rPr>
-          <w:lang w:val="en-US"/>
-        </w:rPr>
-        <w:t>GPU</w:t>
-      </w:r>
-      <w:r>
-        <w:rPr>
-          <w:lang w:val="en-US"/>
-        </w:rPr>
-        <w:t xml:space="preserve"> </w:t>
-      </w:r>
-      <w:r>
-        <w:t>версию</w:t>
-      </w:r>
-      <w:r>
-        <w:rPr>
-          <w:lang w:val="en-US"/>
-        </w:rPr>
-        <w:br/>
+        </w:rPr>
+        <w:t>-</w:t>
       </w:r>
       <w:r>
         <w:rPr>
           <w:i/>
           <w:lang w:val="en-US"/>
         </w:rPr>
-        <w:t xml:space="preserve">pip install </w:t>
-      </w:r>
-      <w:proofErr w:type="spellStart"/>
-      <w:r>
-        <w:rPr>
-          <w:i/>
-          <w:lang w:val="en-US"/>
-        </w:rPr>
-        <w:t>tensorflow-gpu</w:t>
-      </w:r>
-      <w:proofErr w:type="spellEnd"/>
+        <w:t>gpu</w:t>
+      </w:r>
     </w:p>
     <w:p>
       <w:pPr>
@@ -501,21 +513,16 @@
       <w:r>
         <w:t xml:space="preserve">рекомендую </w:t>
       </w:r>
-      <w:proofErr w:type="spellStart"/>
       <w:r>
         <w:rPr>
           <w:lang w:val="en-US"/>
         </w:rPr>
         <w:t>PyCharm</w:t>
       </w:r>
-      <w:proofErr w:type="spellEnd"/>
-      <w:r>
-        <w:rPr>
-          <w:lang w:val="en-US"/>
-        </w:rPr>
+      <w:r>
         <w:br/>
       </w:r>
-      <w:hyperlink r:id="rId6" w:anchor="section=windows" w:history="1">
+      <w:hyperlink r:id="rId7" w:anchor="section=windows" w:history="1">
         <w:r>
           <w:rPr>
             <w:rStyle w:val="a4"/>

</xml_diff>